<commit_message>
Finished the first question
</commit_message>
<xml_diff>
--- a/History of Internet.docx
+++ b/History of Internet.docx
@@ -140,7 +140,27 @@
           <w:sz w:val="28"/>
           <w:szCs w:val="28"/>
         </w:rPr>
-        <w:t>J.C.R. Licklider of MIT in August 1962 discussing his “Galactic</w:t>
+        <w:t xml:space="preserve">J.C.R. </w:t>
+      </w:r>
+      <w:proofErr w:type="spellStart"/>
+      <w:r>
+        <w:rPr>
+          <w:rFonts w:cstheme="minorHAnsi"/>
+          <w:color w:val="000001"/>
+          <w:sz w:val="28"/>
+          <w:szCs w:val="28"/>
+        </w:rPr>
+        <w:t>Licklider</w:t>
+      </w:r>
+      <w:proofErr w:type="spellEnd"/>
+      <w:r>
+        <w:rPr>
+          <w:rFonts w:cstheme="minorHAnsi"/>
+          <w:color w:val="000001"/>
+          <w:sz w:val="28"/>
+          <w:szCs w:val="28"/>
+        </w:rPr>
+        <w:t xml:space="preserve"> of MIT in August 1962 discussing his “Galactic</w:t>
       </w:r>
       <w:r>
         <w:rPr>
@@ -468,11 +488,1608 @@
           <w:szCs w:val="28"/>
         </w:rPr>
       </w:pPr>
-    </w:p>
-    <w:p>
+      <w:r>
+        <w:rPr>
+          <w:rFonts w:cstheme="minorHAnsi"/>
+          <w:color w:val="000001"/>
+          <w:sz w:val="28"/>
+          <w:szCs w:val="28"/>
+        </w:rPr>
+        <w:t xml:space="preserve">In September 1969 BBN installed the first IMP at UCLA (where </w:t>
+      </w:r>
+      <w:r>
+        <w:rPr>
+          <w:rFonts w:cstheme="minorHAnsi"/>
+          <w:color w:val="000001"/>
+          <w:sz w:val="28"/>
+          <w:szCs w:val="28"/>
+        </w:rPr>
+        <w:t>Kleinrock</w:t>
+      </w:r>
+      <w:r>
+        <w:rPr>
+          <w:rFonts w:cstheme="minorHAnsi"/>
+          <w:color w:val="000001"/>
+          <w:sz w:val="28"/>
+          <w:szCs w:val="28"/>
+        </w:rPr>
+        <w:t xml:space="preserve">’s work was) and the first host computer was connected. Stanford Research Institute (SRI) provided the second computer(node). The first host-to-host message was sent from </w:t>
+      </w:r>
+      <w:r>
+        <w:rPr>
+          <w:rFonts w:cstheme="minorHAnsi"/>
+          <w:color w:val="000001"/>
+          <w:sz w:val="28"/>
+          <w:szCs w:val="28"/>
+        </w:rPr>
+        <w:t>Kleinrock</w:t>
+      </w:r>
+      <w:r>
+        <w:rPr>
+          <w:rFonts w:cstheme="minorHAnsi"/>
+          <w:color w:val="000001"/>
+          <w:sz w:val="28"/>
+          <w:szCs w:val="28"/>
+        </w:rPr>
+        <w:t>’s laboratory to SRI.</w:t>
+      </w:r>
+    </w:p>
+    <w:p>
+      <w:pPr>
+        <w:autoSpaceDE w:val="0"/>
+        <w:autoSpaceDN w:val="0"/>
+        <w:adjustRightInd w:val="0"/>
+        <w:spacing w:after="0" w:line="240" w:lineRule="auto"/>
+        <w:jc w:val="both"/>
+        <w:rPr>
+          <w:rFonts w:cstheme="minorHAnsi"/>
+          <w:color w:val="000001"/>
+          <w:sz w:val="28"/>
+          <w:szCs w:val="28"/>
+        </w:rPr>
+      </w:pPr>
+    </w:p>
+    <w:p>
+      <w:pPr>
+        <w:autoSpaceDE w:val="0"/>
+        <w:autoSpaceDN w:val="0"/>
+        <w:adjustRightInd w:val="0"/>
+        <w:spacing w:after="0" w:line="240" w:lineRule="auto"/>
+        <w:jc w:val="both"/>
+        <w:rPr>
+          <w:rFonts w:cstheme="minorHAnsi"/>
+          <w:color w:val="000001"/>
+          <w:sz w:val="28"/>
+          <w:szCs w:val="28"/>
+        </w:rPr>
+      </w:pPr>
+      <w:r>
+        <w:rPr>
+          <w:rFonts w:cstheme="minorHAnsi"/>
+          <w:color w:val="000001"/>
+          <w:sz w:val="28"/>
+          <w:szCs w:val="28"/>
+        </w:rPr>
+        <w:t xml:space="preserve">Two more nodes were </w:t>
+      </w:r>
+      <w:r>
+        <w:rPr>
+          <w:rFonts w:cstheme="minorHAnsi"/>
+          <w:color w:val="000001"/>
+          <w:sz w:val="28"/>
+          <w:szCs w:val="28"/>
+        </w:rPr>
+        <w:t>added Santa Barbara and University of Utah.</w:t>
+      </w:r>
+      <w:r>
+        <w:rPr>
+          <w:rFonts w:cstheme="minorHAnsi"/>
+          <w:color w:val="000001"/>
+          <w:sz w:val="28"/>
+          <w:szCs w:val="28"/>
+        </w:rPr>
+        <w:t xml:space="preserve"> These last nodes consisted </w:t>
+      </w:r>
+      <w:r>
+        <w:rPr>
+          <w:rFonts w:cstheme="minorHAnsi"/>
+          <w:color w:val="000001"/>
+          <w:sz w:val="28"/>
+          <w:szCs w:val="28"/>
+        </w:rPr>
+        <w:t>application Visualization projects. Thus, by the end of 1969, four host computers were</w:t>
+      </w:r>
+      <w:r>
+        <w:rPr>
+          <w:rFonts w:cstheme="minorHAnsi"/>
+          <w:color w:val="000001"/>
+          <w:sz w:val="28"/>
+          <w:szCs w:val="28"/>
+        </w:rPr>
+        <w:t xml:space="preserve"> </w:t>
+      </w:r>
+      <w:r>
+        <w:rPr>
+          <w:rFonts w:cstheme="minorHAnsi"/>
+          <w:color w:val="000001"/>
+          <w:sz w:val="28"/>
+          <w:szCs w:val="28"/>
+        </w:rPr>
+        <w:t>connected together into the initial ARPANET</w:t>
+      </w:r>
+      <w:r>
+        <w:rPr>
+          <w:rFonts w:cstheme="minorHAnsi"/>
+          <w:color w:val="000001"/>
+          <w:sz w:val="28"/>
+          <w:szCs w:val="28"/>
+        </w:rPr>
+        <w:t>.</w:t>
+      </w:r>
+    </w:p>
+    <w:p>
+      <w:pPr>
+        <w:autoSpaceDE w:val="0"/>
+        <w:autoSpaceDN w:val="0"/>
+        <w:adjustRightInd w:val="0"/>
+        <w:spacing w:after="0" w:line="240" w:lineRule="auto"/>
+        <w:jc w:val="both"/>
+        <w:rPr>
+          <w:rFonts w:cstheme="minorHAnsi"/>
+          <w:color w:val="000001"/>
+          <w:sz w:val="28"/>
+          <w:szCs w:val="28"/>
+        </w:rPr>
+      </w:pPr>
+    </w:p>
+    <w:p>
+      <w:pPr>
+        <w:autoSpaceDE w:val="0"/>
+        <w:autoSpaceDN w:val="0"/>
+        <w:adjustRightInd w:val="0"/>
+        <w:spacing w:after="0" w:line="240" w:lineRule="auto"/>
+        <w:jc w:val="both"/>
+        <w:rPr>
+          <w:rFonts w:cstheme="minorHAnsi"/>
+          <w:color w:val="000001"/>
+          <w:sz w:val="28"/>
+          <w:szCs w:val="28"/>
+        </w:rPr>
+      </w:pPr>
+      <w:r>
+        <w:rPr>
+          <w:rFonts w:cstheme="minorHAnsi"/>
+          <w:color w:val="000001"/>
+          <w:sz w:val="28"/>
+          <w:szCs w:val="28"/>
+        </w:rPr>
+        <w:t xml:space="preserve">Computers were added quickly to the ARPANET during the following years, and work proceeded on completing a functionally complete Host-to-Host protocol and other network software. In December 1970 the </w:t>
+      </w:r>
+      <w:proofErr w:type="spellStart"/>
+      <w:r>
+        <w:rPr>
+          <w:rFonts w:cstheme="minorHAnsi"/>
+          <w:color w:val="000001"/>
+          <w:sz w:val="28"/>
+          <w:szCs w:val="28"/>
+        </w:rPr>
+        <w:t>intial</w:t>
+      </w:r>
+      <w:proofErr w:type="spellEnd"/>
+      <w:r>
+        <w:rPr>
+          <w:rFonts w:cstheme="minorHAnsi"/>
+          <w:color w:val="000001"/>
+          <w:sz w:val="28"/>
+          <w:szCs w:val="28"/>
+        </w:rPr>
+        <w:t xml:space="preserve"> ARPANET Host-to-Host protocol, called the Network Control Protocol (NCP) was finished. As the</w:t>
+      </w:r>
+      <w:r>
+        <w:rPr>
+          <w:rFonts w:cstheme="minorHAnsi"/>
+          <w:color w:val="000001"/>
+          <w:sz w:val="28"/>
+          <w:szCs w:val="28"/>
+        </w:rPr>
+        <w:t xml:space="preserve"> </w:t>
+      </w:r>
+      <w:r>
+        <w:rPr>
+          <w:rFonts w:cstheme="minorHAnsi"/>
+          <w:color w:val="000001"/>
+          <w:sz w:val="28"/>
+          <w:szCs w:val="28"/>
+        </w:rPr>
+        <w:t>ARPANET sites completed implementing NCP during the period</w:t>
+      </w:r>
+      <w:r>
+        <w:rPr>
+          <w:rFonts w:cstheme="minorHAnsi"/>
+          <w:color w:val="000001"/>
+          <w:sz w:val="28"/>
+          <w:szCs w:val="28"/>
+        </w:rPr>
+        <w:t xml:space="preserve"> </w:t>
+      </w:r>
+      <w:r>
+        <w:rPr>
+          <w:rFonts w:cstheme="minorHAnsi"/>
+          <w:color w:val="000001"/>
+          <w:sz w:val="28"/>
+          <w:szCs w:val="28"/>
+        </w:rPr>
+        <w:t xml:space="preserve">1971-1972, the network users finally could begin </w:t>
+      </w:r>
+      <w:r>
+        <w:rPr>
+          <w:rFonts w:cstheme="minorHAnsi"/>
+          <w:color w:val="000001"/>
+          <w:sz w:val="28"/>
+          <w:szCs w:val="28"/>
+        </w:rPr>
+        <w:t>to develop applications.</w:t>
+      </w:r>
+      <w:r>
+        <w:rPr>
+          <w:color w:val="000000"/>
+          <w:sz w:val="28"/>
+          <w:szCs w:val="28"/>
+        </w:rPr>
+        <w:t xml:space="preserve"> In early 1973, the network had grown to 35 nodes and was connected to 38 host com</w:t>
+      </w:r>
+      <w:r>
+        <w:rPr>
+          <w:color w:val="000000"/>
+          <w:sz w:val="28"/>
+          <w:szCs w:val="28"/>
+        </w:rPr>
+        <w:softHyphen/>
+        <w:t>puters (Rubinstein, 2009). That year, Norway and England were added to the network and traffic had expanded significantly.</w:t>
+      </w:r>
+    </w:p>
+    <w:p>
+      <w:pPr>
+        <w:autoSpaceDE w:val="0"/>
+        <w:autoSpaceDN w:val="0"/>
+        <w:adjustRightInd w:val="0"/>
+        <w:spacing w:after="0" w:line="240" w:lineRule="auto"/>
+        <w:jc w:val="both"/>
+        <w:rPr>
+          <w:rFonts w:cstheme="minorHAnsi"/>
+          <w:color w:val="000001"/>
+          <w:sz w:val="28"/>
+          <w:szCs w:val="28"/>
+        </w:rPr>
+      </w:pPr>
+    </w:p>
+    <w:p>
+      <w:pPr>
+        <w:autoSpaceDE w:val="0"/>
+        <w:autoSpaceDN w:val="0"/>
+        <w:adjustRightInd w:val="0"/>
+        <w:spacing w:after="0" w:line="240" w:lineRule="auto"/>
+        <w:jc w:val="both"/>
+        <w:rPr>
+          <w:rFonts w:cstheme="minorHAnsi"/>
+          <w:color w:val="000001"/>
+          <w:sz w:val="32"/>
+          <w:szCs w:val="32"/>
+        </w:rPr>
+      </w:pPr>
+      <w:r>
+        <w:rPr>
+          <w:rFonts w:cstheme="minorHAnsi"/>
+          <w:color w:val="000001"/>
+          <w:sz w:val="32"/>
+          <w:szCs w:val="32"/>
+        </w:rPr>
+        <w:t xml:space="preserve">The Initial </w:t>
+      </w:r>
+      <w:proofErr w:type="spellStart"/>
+      <w:r>
+        <w:rPr>
+          <w:rFonts w:cstheme="minorHAnsi"/>
+          <w:color w:val="000001"/>
+          <w:sz w:val="32"/>
+          <w:szCs w:val="32"/>
+        </w:rPr>
+        <w:t>Internetting</w:t>
+      </w:r>
+      <w:proofErr w:type="spellEnd"/>
+      <w:r>
+        <w:rPr>
+          <w:rFonts w:cstheme="minorHAnsi"/>
+          <w:color w:val="000001"/>
+          <w:sz w:val="32"/>
+          <w:szCs w:val="32"/>
+        </w:rPr>
+        <w:t xml:space="preserve"> Co</w:t>
+      </w:r>
+      <w:r>
+        <w:rPr>
+          <w:rFonts w:cstheme="minorHAnsi"/>
+          <w:color w:val="000001"/>
+          <w:sz w:val="32"/>
+          <w:szCs w:val="32"/>
+        </w:rPr>
+        <w:t>n</w:t>
+      </w:r>
+      <w:r>
+        <w:rPr>
+          <w:rFonts w:cstheme="minorHAnsi"/>
+          <w:color w:val="000001"/>
+          <w:sz w:val="32"/>
+          <w:szCs w:val="32"/>
+        </w:rPr>
+        <w:t>cepts</w:t>
+      </w:r>
+    </w:p>
+    <w:p>
+      <w:pPr>
+        <w:autoSpaceDE w:val="0"/>
+        <w:autoSpaceDN w:val="0"/>
+        <w:adjustRightInd w:val="0"/>
+        <w:spacing w:after="0" w:line="240" w:lineRule="auto"/>
+        <w:jc w:val="both"/>
+        <w:rPr>
+          <w:rFonts w:cstheme="minorHAnsi"/>
+          <w:color w:val="000001"/>
+          <w:sz w:val="28"/>
+          <w:szCs w:val="28"/>
+        </w:rPr>
+      </w:pPr>
+      <w:r>
+        <w:rPr>
+          <w:rFonts w:cstheme="minorHAnsi"/>
+          <w:color w:val="000001"/>
+          <w:sz w:val="28"/>
+          <w:szCs w:val="28"/>
+        </w:rPr>
+        <w:t xml:space="preserve">The original ARPANET grew into the Internet. Internet was based on the idea that there would be multiple independent networks. Beginning with ARPANET as the pioneering packet switching network soon included satellite networks, ground-based packet </w:t>
+      </w:r>
+      <w:proofErr w:type="spellStart"/>
+      <w:r>
+        <w:rPr>
+          <w:rFonts w:cstheme="minorHAnsi"/>
+          <w:color w:val="000001"/>
+          <w:sz w:val="28"/>
+          <w:szCs w:val="28"/>
+        </w:rPr>
+        <w:t>rado</w:t>
+      </w:r>
+      <w:proofErr w:type="spellEnd"/>
+      <w:r>
+        <w:rPr>
+          <w:rFonts w:cstheme="minorHAnsi"/>
+          <w:color w:val="000001"/>
+          <w:sz w:val="28"/>
+          <w:szCs w:val="28"/>
+        </w:rPr>
+        <w:t xml:space="preserve"> networks and other networks. The Internet include a key </w:t>
+      </w:r>
+      <w:r>
+        <w:rPr>
+          <w:rFonts w:cstheme="minorHAnsi"/>
+          <w:color w:val="000001"/>
+          <w:sz w:val="28"/>
+          <w:szCs w:val="28"/>
+        </w:rPr>
+        <w:t>underlying technical idea – open architecture networking.  In this approach the choice of any individual</w:t>
+      </w:r>
+      <w:r>
+        <w:rPr>
+          <w:rFonts w:cstheme="minorHAnsi"/>
+          <w:color w:val="000001"/>
+          <w:sz w:val="28"/>
+          <w:szCs w:val="28"/>
+        </w:rPr>
+        <w:t xml:space="preserve"> </w:t>
+      </w:r>
+      <w:r>
+        <w:rPr>
+          <w:rFonts w:cstheme="minorHAnsi"/>
+          <w:color w:val="000001"/>
+          <w:sz w:val="28"/>
+          <w:szCs w:val="28"/>
+        </w:rPr>
+        <w:t>network technology was not dictated by a particular network</w:t>
+      </w:r>
+      <w:r>
+        <w:rPr>
+          <w:rFonts w:cstheme="minorHAnsi"/>
+          <w:color w:val="000001"/>
+          <w:sz w:val="28"/>
+          <w:szCs w:val="28"/>
+        </w:rPr>
+        <w:t xml:space="preserve"> </w:t>
+      </w:r>
+      <w:r>
+        <w:rPr>
+          <w:rFonts w:cstheme="minorHAnsi"/>
+          <w:color w:val="000001"/>
+          <w:sz w:val="28"/>
+          <w:szCs w:val="28"/>
+        </w:rPr>
+        <w:t>architecture but rather could be selected freely by a provider and</w:t>
+      </w:r>
+      <w:r>
+        <w:rPr>
+          <w:rFonts w:cstheme="minorHAnsi"/>
+          <w:color w:val="000001"/>
+          <w:sz w:val="28"/>
+          <w:szCs w:val="28"/>
+        </w:rPr>
+        <w:t xml:space="preserve"> </w:t>
+      </w:r>
+      <w:r>
+        <w:rPr>
+          <w:rFonts w:cstheme="minorHAnsi"/>
+          <w:color w:val="000001"/>
+          <w:sz w:val="28"/>
+          <w:szCs w:val="28"/>
+        </w:rPr>
+        <w:t>made to interwork with the other networks through a meta-level</w:t>
+      </w:r>
+      <w:r>
+        <w:rPr>
+          <w:rFonts w:cstheme="minorHAnsi"/>
+          <w:color w:val="000001"/>
+          <w:sz w:val="28"/>
+          <w:szCs w:val="28"/>
+        </w:rPr>
+        <w:t xml:space="preserve"> </w:t>
+      </w:r>
+      <w:r>
+        <w:rPr>
+          <w:rFonts w:cstheme="minorHAnsi"/>
+          <w:color w:val="000001"/>
+          <w:sz w:val="28"/>
+          <w:szCs w:val="28"/>
+        </w:rPr>
+        <w:t>“Internetworking Architecture”</w:t>
+      </w:r>
+      <w:r>
+        <w:rPr>
+          <w:rFonts w:cstheme="minorHAnsi"/>
+          <w:color w:val="000001"/>
+          <w:sz w:val="28"/>
+          <w:szCs w:val="28"/>
+        </w:rPr>
+        <w:t>.</w:t>
+      </w:r>
+    </w:p>
+    <w:p>
+      <w:pPr>
+        <w:autoSpaceDE w:val="0"/>
+        <w:autoSpaceDN w:val="0"/>
+        <w:adjustRightInd w:val="0"/>
+        <w:spacing w:after="0" w:line="240" w:lineRule="auto"/>
+        <w:jc w:val="both"/>
+        <w:rPr>
+          <w:rFonts w:cstheme="minorHAnsi"/>
+          <w:color w:val="000001"/>
+          <w:sz w:val="28"/>
+          <w:szCs w:val="28"/>
+        </w:rPr>
+      </w:pPr>
+    </w:p>
+    <w:p>
+      <w:pPr>
+        <w:autoSpaceDE w:val="0"/>
+        <w:autoSpaceDN w:val="0"/>
+        <w:adjustRightInd w:val="0"/>
+        <w:spacing w:after="0" w:line="240" w:lineRule="auto"/>
+        <w:jc w:val="both"/>
+        <w:rPr>
+          <w:rFonts w:cstheme="minorHAnsi"/>
+          <w:color w:val="000001"/>
+          <w:sz w:val="28"/>
+          <w:szCs w:val="28"/>
+        </w:rPr>
+      </w:pPr>
+      <w:r>
+        <w:rPr>
+          <w:rFonts w:cstheme="minorHAnsi"/>
+          <w:color w:val="000001"/>
+          <w:sz w:val="28"/>
+          <w:szCs w:val="28"/>
+        </w:rPr>
+        <w:t>NCP did not have the ability</w:t>
+      </w:r>
+      <w:r>
+        <w:rPr>
+          <w:rFonts w:cstheme="minorHAnsi"/>
+          <w:color w:val="000001"/>
+          <w:sz w:val="28"/>
+          <w:szCs w:val="28"/>
+        </w:rPr>
+        <w:t xml:space="preserve"> </w:t>
+      </w:r>
+      <w:r>
+        <w:rPr>
+          <w:rFonts w:cstheme="minorHAnsi"/>
+          <w:color w:val="000001"/>
+          <w:sz w:val="28"/>
+          <w:szCs w:val="28"/>
+        </w:rPr>
+        <w:t>to address networks (and</w:t>
+      </w:r>
+      <w:r>
+        <w:rPr>
+          <w:rFonts w:cstheme="minorHAnsi"/>
+          <w:color w:val="000001"/>
+          <w:sz w:val="28"/>
+          <w:szCs w:val="28"/>
+        </w:rPr>
+        <w:t xml:space="preserve"> </w:t>
+      </w:r>
+      <w:r>
+        <w:rPr>
+          <w:rFonts w:cstheme="minorHAnsi"/>
+          <w:color w:val="000001"/>
+          <w:sz w:val="28"/>
+          <w:szCs w:val="28"/>
+        </w:rPr>
+        <w:t>machines) further</w:t>
+      </w:r>
+      <w:r>
+        <w:rPr>
+          <w:rFonts w:cstheme="minorHAnsi"/>
+          <w:color w:val="000001"/>
+          <w:sz w:val="28"/>
+          <w:szCs w:val="28"/>
+        </w:rPr>
+        <w:t xml:space="preserve"> </w:t>
+      </w:r>
+      <w:r>
+        <w:rPr>
+          <w:rFonts w:cstheme="minorHAnsi"/>
+          <w:color w:val="000001"/>
+          <w:sz w:val="28"/>
+          <w:szCs w:val="28"/>
+        </w:rPr>
+        <w:t>downstream than a destination IMP on the</w:t>
+      </w:r>
+      <w:r>
+        <w:rPr>
+          <w:rFonts w:cstheme="minorHAnsi"/>
+          <w:color w:val="000001"/>
+          <w:sz w:val="28"/>
+          <w:szCs w:val="28"/>
+        </w:rPr>
+        <w:t xml:space="preserve"> </w:t>
+      </w:r>
+      <w:r>
+        <w:rPr>
+          <w:rFonts w:cstheme="minorHAnsi"/>
+          <w:color w:val="000001"/>
+          <w:sz w:val="28"/>
+          <w:szCs w:val="28"/>
+        </w:rPr>
+        <w:t xml:space="preserve">ARPANET and thus some change to NCP would also be </w:t>
+      </w:r>
+      <w:proofErr w:type="gramStart"/>
+      <w:r>
+        <w:rPr>
+          <w:rFonts w:cstheme="minorHAnsi"/>
+          <w:color w:val="000001"/>
+          <w:sz w:val="28"/>
+          <w:szCs w:val="28"/>
+        </w:rPr>
+        <w:t>required.(</w:t>
+      </w:r>
+      <w:proofErr w:type="gramEnd"/>
+      <w:r>
+        <w:rPr>
+          <w:rFonts w:cstheme="minorHAnsi"/>
+          <w:color w:val="000001"/>
+          <w:sz w:val="28"/>
+          <w:szCs w:val="28"/>
+        </w:rPr>
+        <w:t>The assumption was that the ARPANET was not changeable in</w:t>
+      </w:r>
+      <w:r>
+        <w:rPr>
+          <w:rFonts w:cstheme="minorHAnsi"/>
+          <w:color w:val="000001"/>
+          <w:sz w:val="28"/>
+          <w:szCs w:val="28"/>
+        </w:rPr>
+        <w:t xml:space="preserve"> </w:t>
+      </w:r>
+      <w:r>
+        <w:rPr>
+          <w:rFonts w:cstheme="minorHAnsi"/>
+          <w:color w:val="000001"/>
+          <w:sz w:val="28"/>
+          <w:szCs w:val="28"/>
+        </w:rPr>
+        <w:t>this regard). NCP relied on ARPANET to provide end-to-end</w:t>
+      </w:r>
+      <w:r>
+        <w:rPr>
+          <w:rFonts w:cstheme="minorHAnsi"/>
+          <w:color w:val="000001"/>
+          <w:sz w:val="28"/>
+          <w:szCs w:val="28"/>
+        </w:rPr>
+        <w:t xml:space="preserve"> </w:t>
+      </w:r>
+      <w:r>
+        <w:rPr>
+          <w:rFonts w:cstheme="minorHAnsi"/>
+          <w:color w:val="000001"/>
+          <w:sz w:val="28"/>
+          <w:szCs w:val="28"/>
+        </w:rPr>
+        <w:t xml:space="preserve">reliability. If any </w:t>
+      </w:r>
+      <w:r>
+        <w:rPr>
+          <w:rFonts w:cstheme="minorHAnsi"/>
+          <w:color w:val="000001"/>
+          <w:sz w:val="28"/>
+          <w:szCs w:val="28"/>
+        </w:rPr>
+        <w:lastRenderedPageBreak/>
+        <w:t>packets were lost, the protocol (and presumably</w:t>
+      </w:r>
+      <w:r>
+        <w:rPr>
+          <w:rFonts w:cstheme="minorHAnsi"/>
+          <w:color w:val="000001"/>
+          <w:sz w:val="28"/>
+          <w:szCs w:val="28"/>
+        </w:rPr>
+        <w:t xml:space="preserve"> </w:t>
+      </w:r>
+      <w:r>
+        <w:rPr>
+          <w:rFonts w:cstheme="minorHAnsi"/>
+          <w:color w:val="000001"/>
+          <w:sz w:val="28"/>
+          <w:szCs w:val="28"/>
+        </w:rPr>
+        <w:t>any applications it supported) would come to a grinding halt. In</w:t>
+      </w:r>
+      <w:r>
+        <w:rPr>
+          <w:rFonts w:cstheme="minorHAnsi"/>
+          <w:color w:val="000001"/>
+          <w:sz w:val="28"/>
+          <w:szCs w:val="28"/>
+        </w:rPr>
+        <w:t xml:space="preserve"> </w:t>
+      </w:r>
+      <w:r>
+        <w:rPr>
+          <w:rFonts w:cstheme="minorHAnsi"/>
+          <w:color w:val="000001"/>
+          <w:sz w:val="28"/>
+          <w:szCs w:val="28"/>
+        </w:rPr>
+        <w:t>this model NCP had no end-end</w:t>
+      </w:r>
+      <w:r>
+        <w:rPr>
+          <w:rFonts w:cstheme="minorHAnsi"/>
+          <w:color w:val="000001"/>
+          <w:sz w:val="28"/>
+          <w:szCs w:val="28"/>
+        </w:rPr>
+        <w:t xml:space="preserve"> </w:t>
+      </w:r>
+      <w:r>
+        <w:rPr>
+          <w:rFonts w:cstheme="minorHAnsi"/>
+          <w:color w:val="000001"/>
+          <w:sz w:val="28"/>
+          <w:szCs w:val="28"/>
+        </w:rPr>
+        <w:t>host error control, since the</w:t>
+      </w:r>
+      <w:r>
+        <w:rPr>
+          <w:rFonts w:cstheme="minorHAnsi"/>
+          <w:color w:val="000001"/>
+          <w:sz w:val="28"/>
+          <w:szCs w:val="28"/>
+        </w:rPr>
+        <w:t xml:space="preserve"> </w:t>
+      </w:r>
+      <w:r>
+        <w:rPr>
+          <w:rFonts w:cstheme="minorHAnsi"/>
+          <w:color w:val="000001"/>
+          <w:sz w:val="28"/>
+          <w:szCs w:val="28"/>
+        </w:rPr>
+        <w:t>ARPANET was to be the only network in existence and it would</w:t>
+      </w:r>
+      <w:r>
+        <w:rPr>
+          <w:rFonts w:cstheme="minorHAnsi"/>
+          <w:color w:val="000001"/>
+          <w:sz w:val="28"/>
+          <w:szCs w:val="28"/>
+        </w:rPr>
+        <w:t xml:space="preserve"> </w:t>
+      </w:r>
+      <w:r>
+        <w:rPr>
+          <w:rFonts w:cstheme="minorHAnsi"/>
+          <w:color w:val="000001"/>
+          <w:sz w:val="28"/>
+          <w:szCs w:val="28"/>
+        </w:rPr>
+        <w:t>be so reliable that no error control would be required on the part</w:t>
+      </w:r>
+    </w:p>
+    <w:p>
+      <w:pPr>
+        <w:autoSpaceDE w:val="0"/>
+        <w:autoSpaceDN w:val="0"/>
+        <w:adjustRightInd w:val="0"/>
+        <w:spacing w:after="0" w:line="240" w:lineRule="auto"/>
+        <w:jc w:val="both"/>
+        <w:rPr>
+          <w:rFonts w:cstheme="minorHAnsi"/>
+          <w:color w:val="000001"/>
+          <w:sz w:val="28"/>
+          <w:szCs w:val="28"/>
+        </w:rPr>
+      </w:pPr>
+      <w:r>
+        <w:rPr>
+          <w:rFonts w:cstheme="minorHAnsi"/>
+          <w:color w:val="000001"/>
+          <w:sz w:val="28"/>
+          <w:szCs w:val="28"/>
+        </w:rPr>
+        <w:t>of the hosts.</w:t>
+      </w:r>
+    </w:p>
+    <w:p>
+      <w:pPr>
+        <w:autoSpaceDE w:val="0"/>
+        <w:autoSpaceDN w:val="0"/>
+        <w:adjustRightInd w:val="0"/>
+        <w:spacing w:after="0" w:line="240" w:lineRule="auto"/>
+        <w:jc w:val="both"/>
+        <w:rPr>
+          <w:rFonts w:cstheme="minorHAnsi"/>
+          <w:color w:val="000001"/>
+          <w:sz w:val="28"/>
+          <w:szCs w:val="28"/>
+        </w:rPr>
+      </w:pPr>
+    </w:p>
+    <w:p>
+      <w:pPr>
+        <w:autoSpaceDE w:val="0"/>
+        <w:autoSpaceDN w:val="0"/>
+        <w:adjustRightInd w:val="0"/>
+        <w:spacing w:after="0" w:line="240" w:lineRule="auto"/>
+        <w:jc w:val="both"/>
+        <w:rPr>
+          <w:rFonts w:cstheme="minorHAnsi"/>
+          <w:b/>
+          <w:bCs/>
+          <w:color w:val="000001"/>
+          <w:sz w:val="28"/>
+          <w:szCs w:val="28"/>
+        </w:rPr>
+      </w:pPr>
+      <w:r>
+        <w:rPr>
+          <w:rFonts w:cstheme="minorHAnsi"/>
+          <w:color w:val="000001"/>
+          <w:sz w:val="28"/>
+          <w:szCs w:val="28"/>
+        </w:rPr>
+        <w:t>Th</w:t>
+      </w:r>
+      <w:r>
+        <w:rPr>
+          <w:rFonts w:cstheme="minorHAnsi"/>
+          <w:color w:val="000001"/>
+          <w:sz w:val="28"/>
+          <w:szCs w:val="28"/>
+        </w:rPr>
+        <w:t>erefore</w:t>
+      </w:r>
+      <w:r>
+        <w:rPr>
+          <w:rFonts w:cstheme="minorHAnsi"/>
+          <w:color w:val="000001"/>
+          <w:sz w:val="28"/>
+          <w:szCs w:val="28"/>
+        </w:rPr>
+        <w:t>, Kahn decided to develop a new version of the protocol</w:t>
+      </w:r>
+      <w:r>
+        <w:rPr>
+          <w:rFonts w:cstheme="minorHAnsi"/>
+          <w:color w:val="000001"/>
+          <w:sz w:val="28"/>
+          <w:szCs w:val="28"/>
+        </w:rPr>
+        <w:t xml:space="preserve"> </w:t>
+      </w:r>
+      <w:r>
+        <w:rPr>
+          <w:rFonts w:cstheme="minorHAnsi"/>
+          <w:color w:val="000001"/>
+          <w:sz w:val="28"/>
+          <w:szCs w:val="28"/>
+        </w:rPr>
+        <w:t>which could meet the needs of an open-architecture network</w:t>
+      </w:r>
+      <w:r>
+        <w:rPr>
+          <w:rFonts w:cstheme="minorHAnsi"/>
+          <w:color w:val="000001"/>
+          <w:sz w:val="28"/>
+          <w:szCs w:val="28"/>
+        </w:rPr>
+        <w:t xml:space="preserve"> </w:t>
+      </w:r>
+      <w:r>
+        <w:rPr>
+          <w:rFonts w:cstheme="minorHAnsi"/>
+          <w:color w:val="000001"/>
+          <w:sz w:val="28"/>
+          <w:szCs w:val="28"/>
+        </w:rPr>
+        <w:t>environment. This protocol would eventually be called the</w:t>
+      </w:r>
+      <w:r>
+        <w:rPr>
+          <w:rFonts w:cstheme="minorHAnsi"/>
+          <w:color w:val="000001"/>
+          <w:sz w:val="28"/>
+          <w:szCs w:val="28"/>
+        </w:rPr>
+        <w:t xml:space="preserve"> </w:t>
+      </w:r>
+      <w:r>
+        <w:rPr>
+          <w:rFonts w:cstheme="minorHAnsi"/>
+          <w:color w:val="000001"/>
+          <w:sz w:val="28"/>
+          <w:szCs w:val="28"/>
+        </w:rPr>
+        <w:t>Transmission Control Protocol/Internet Protocol (TCP/IP). While</w:t>
+      </w:r>
+      <w:r>
+        <w:rPr>
+          <w:rFonts w:cstheme="minorHAnsi"/>
+          <w:color w:val="000001"/>
+          <w:sz w:val="28"/>
+          <w:szCs w:val="28"/>
+        </w:rPr>
+        <w:t xml:space="preserve"> </w:t>
+      </w:r>
+      <w:r>
+        <w:rPr>
+          <w:rFonts w:cstheme="minorHAnsi"/>
+          <w:color w:val="000001"/>
+          <w:sz w:val="28"/>
+          <w:szCs w:val="28"/>
+        </w:rPr>
+        <w:t>NCP tended to act like a device driver, the new protocol would be</w:t>
+      </w:r>
+      <w:r>
+        <w:rPr>
+          <w:rFonts w:cstheme="minorHAnsi"/>
+          <w:color w:val="000001"/>
+          <w:sz w:val="28"/>
+          <w:szCs w:val="28"/>
+        </w:rPr>
+        <w:t xml:space="preserve"> </w:t>
+      </w:r>
+      <w:r>
+        <w:rPr>
+          <w:rFonts w:cstheme="minorHAnsi"/>
+          <w:color w:val="000001"/>
+          <w:sz w:val="28"/>
+          <w:szCs w:val="28"/>
+        </w:rPr>
+        <w:t>more like a communications protocol</w:t>
+      </w:r>
+      <w:r>
+        <w:rPr>
+          <w:rFonts w:cstheme="minorHAnsi"/>
+          <w:b/>
+          <w:bCs/>
+          <w:color w:val="000001"/>
+          <w:sz w:val="28"/>
+          <w:szCs w:val="28"/>
+        </w:rPr>
+        <w:t>.</w:t>
+      </w:r>
+    </w:p>
+    <w:p>
+      <w:pPr>
+        <w:autoSpaceDE w:val="0"/>
+        <w:autoSpaceDN w:val="0"/>
+        <w:adjustRightInd w:val="0"/>
+        <w:spacing w:after="0" w:line="240" w:lineRule="auto"/>
+        <w:jc w:val="both"/>
+        <w:rPr>
+          <w:rFonts w:cstheme="minorHAnsi"/>
+          <w:b/>
+          <w:bCs/>
+          <w:color w:val="000001"/>
+          <w:sz w:val="28"/>
+          <w:szCs w:val="28"/>
+        </w:rPr>
+      </w:pPr>
+    </w:p>
+    <w:p>
+      <w:pPr>
+        <w:autoSpaceDE w:val="0"/>
+        <w:autoSpaceDN w:val="0"/>
+        <w:adjustRightInd w:val="0"/>
+        <w:spacing w:after="0" w:line="240" w:lineRule="auto"/>
+        <w:jc w:val="both"/>
+        <w:rPr>
+          <w:rFonts w:cstheme="minorHAnsi"/>
+          <w:b/>
+          <w:bCs/>
+          <w:color w:val="000001"/>
+          <w:sz w:val="28"/>
+          <w:szCs w:val="28"/>
+        </w:rPr>
+      </w:pPr>
+      <w:r>
+        <w:rPr>
+          <w:rFonts w:cstheme="minorHAnsi"/>
+          <w:b/>
+          <w:bCs/>
+          <w:color w:val="000001"/>
+          <w:sz w:val="28"/>
+          <w:szCs w:val="28"/>
+        </w:rPr>
+        <w:t>Entering the Commercial Phase</w:t>
+      </w:r>
+    </w:p>
+    <w:p>
+      <w:pPr>
+        <w:jc w:val="both"/>
+        <w:rPr>
+          <w:color w:val="000000"/>
+          <w:sz w:val="28"/>
+          <w:szCs w:val="28"/>
+        </w:rPr>
+      </w:pPr>
+      <w:r>
+        <w:rPr>
+          <w:color w:val="000000"/>
+          <w:sz w:val="28"/>
+          <w:szCs w:val="28"/>
+        </w:rPr>
+        <w:t>During the mid-1980s, the Internet entered its commercial phase.</w:t>
+      </w:r>
+      <w:r>
+        <w:rPr>
+          <w:color w:val="000000"/>
+          <w:sz w:val="28"/>
+          <w:szCs w:val="28"/>
+        </w:rPr>
+        <w:t xml:space="preserve"> In 1986, the number of Internet hosts increased to 5000. By 1987, when the number of hosts reached 10,000, </w:t>
+      </w:r>
+      <w:r>
+        <w:rPr>
+          <w:color w:val="000000"/>
+          <w:sz w:val="28"/>
+          <w:szCs w:val="28"/>
+        </w:rPr>
+        <w:t>t</w:t>
+      </w:r>
+      <w:r>
+        <w:rPr>
+          <w:color w:val="000000"/>
+          <w:sz w:val="28"/>
+          <w:szCs w:val="28"/>
+        </w:rPr>
+        <w:t xml:space="preserve">o trim down the traffic load on the ARPANET, a network run by the National Science Foundation, called NSFnet, merged with another NSF network, called </w:t>
+      </w:r>
+      <w:proofErr w:type="spellStart"/>
+      <w:r>
+        <w:rPr>
+          <w:color w:val="000000"/>
+          <w:sz w:val="28"/>
+          <w:szCs w:val="28"/>
+        </w:rPr>
+        <w:t>CSNet</w:t>
+      </w:r>
+      <w:proofErr w:type="spellEnd"/>
+      <w:r>
+        <w:rPr>
+          <w:color w:val="000000"/>
+          <w:sz w:val="28"/>
+          <w:szCs w:val="28"/>
+        </w:rPr>
+        <w:t>, and with BITNET to compose one network that could carry much of the net</w:t>
+      </w:r>
+      <w:r>
+        <w:rPr>
+          <w:color w:val="000000"/>
+          <w:sz w:val="28"/>
+          <w:szCs w:val="28"/>
+        </w:rPr>
+        <w:softHyphen/>
+        <w:t>work traffic. In 1989, number of hosts reached 159,000.</w:t>
+      </w:r>
+      <w:r>
+        <w:rPr>
+          <w:rStyle w:val="A6"/>
+          <w:sz w:val="28"/>
+          <w:szCs w:val="28"/>
+        </w:rPr>
+        <w:t xml:space="preserve">37 </w:t>
+      </w:r>
+      <w:r>
+        <w:rPr>
+          <w:color w:val="000000"/>
+          <w:sz w:val="28"/>
+          <w:szCs w:val="28"/>
+        </w:rPr>
+        <w:t>Australia (AU), Germany (DE), Israel (IL), Italy (IT), Japan (JP), Mexico (MX), Netherlands (NL), New Zealand (NZ), Puerto Rico (PR), and the United Kingdom (UK) connected to NSFnet.</w:t>
+      </w:r>
+    </w:p>
+    <w:p>
+      <w:pPr>
+        <w:jc w:val="both"/>
+        <w:rPr>
+          <w:color w:val="000000"/>
+          <w:sz w:val="28"/>
+          <w:szCs w:val="28"/>
+        </w:rPr>
+      </w:pPr>
+      <w:r>
+        <w:rPr>
+          <w:color w:val="000000"/>
+          <w:sz w:val="28"/>
+          <w:szCs w:val="28"/>
+        </w:rPr>
+        <w:t>I</w:t>
+      </w:r>
+      <w:r>
+        <w:rPr>
+          <w:color w:val="000000"/>
+          <w:sz w:val="28"/>
+          <w:szCs w:val="28"/>
+        </w:rPr>
+        <w:t>n 1989, Englishman Tim Berners- Lee proposed the idea of an international system of protocols: Building a distributed hypermedia server which would allow Net us</w:t>
+      </w:r>
+      <w:r>
+        <w:rPr>
+          <w:color w:val="000000"/>
+          <w:sz w:val="28"/>
+          <w:szCs w:val="28"/>
+        </w:rPr>
+        <w:softHyphen/>
+        <w:t>ers to prepare electronic documents that are composites of, or pointers to, many different files of potentially different types, scattered across the world. Berners-Lee called it the World Wide Web (WWW).</w:t>
+      </w:r>
+    </w:p>
+    <w:p>
+      <w:pPr>
+        <w:jc w:val="both"/>
+        <w:rPr>
+          <w:b/>
+          <w:bCs/>
+          <w:color w:val="000000"/>
+          <w:sz w:val="32"/>
+          <w:szCs w:val="32"/>
+        </w:rPr>
+      </w:pPr>
+      <w:r>
+        <w:rPr>
+          <w:b/>
+          <w:bCs/>
+          <w:color w:val="000000"/>
+          <w:sz w:val="32"/>
+          <w:szCs w:val="32"/>
+        </w:rPr>
+        <w:t>THE MASSIVE EXPANSION</w:t>
+      </w:r>
+    </w:p>
+    <w:p>
+      <w:pPr>
+        <w:jc w:val="both"/>
+        <w:rPr>
+          <w:color w:val="000000"/>
+          <w:sz w:val="20"/>
+          <w:szCs w:val="20"/>
+        </w:rPr>
+      </w:pPr>
+      <w:r>
+        <w:rPr>
+          <w:color w:val="000000"/>
+          <w:sz w:val="20"/>
+          <w:szCs w:val="20"/>
+        </w:rPr>
+        <w:t>M</w:t>
+      </w:r>
+      <w:r>
+        <w:rPr>
+          <w:color w:val="000000"/>
+          <w:sz w:val="20"/>
+          <w:szCs w:val="20"/>
+        </w:rPr>
+        <w:t xml:space="preserve">any people began creating their own personal Web areas. Homepages and bookmarks were introduced to allow </w:t>
+      </w:r>
+      <w:proofErr w:type="spellStart"/>
+      <w:r>
+        <w:rPr>
+          <w:color w:val="000000"/>
+          <w:sz w:val="20"/>
+          <w:szCs w:val="20"/>
+        </w:rPr>
+        <w:t>Netusers</w:t>
+      </w:r>
+      <w:proofErr w:type="spellEnd"/>
+      <w:r>
+        <w:rPr>
+          <w:color w:val="000000"/>
+          <w:sz w:val="20"/>
+          <w:szCs w:val="20"/>
+        </w:rPr>
+        <w:t xml:space="preserve"> (about 16 </w:t>
+      </w:r>
+      <w:proofErr w:type="gramStart"/>
+      <w:r>
+        <w:rPr>
+          <w:color w:val="000000"/>
+          <w:sz w:val="20"/>
+          <w:szCs w:val="20"/>
+        </w:rPr>
+        <w:t>million)</w:t>
+      </w:r>
+      <w:r>
+        <w:rPr>
+          <w:rStyle w:val="A6"/>
+        </w:rPr>
+        <w:t xml:space="preserve"> </w:t>
+      </w:r>
+      <w:r>
+        <w:rPr>
+          <w:rStyle w:val="A6"/>
+        </w:rPr>
+        <w:t xml:space="preserve"> </w:t>
+      </w:r>
+      <w:r>
+        <w:rPr>
+          <w:color w:val="000000"/>
+          <w:sz w:val="20"/>
+          <w:szCs w:val="20"/>
+        </w:rPr>
+        <w:t>to</w:t>
+      </w:r>
+      <w:proofErr w:type="gramEnd"/>
+      <w:r>
+        <w:rPr>
+          <w:color w:val="000000"/>
+          <w:sz w:val="20"/>
+          <w:szCs w:val="20"/>
+        </w:rPr>
+        <w:t xml:space="preserve"> organize their personal documents and to keep track of useful informa</w:t>
+      </w:r>
+      <w:r>
+        <w:rPr>
+          <w:color w:val="000000"/>
+          <w:sz w:val="20"/>
+          <w:szCs w:val="20"/>
+        </w:rPr>
+        <w:softHyphen/>
+        <w:t>tion.</w:t>
+      </w:r>
+    </w:p>
+    <w:p>
+      <w:pPr>
+        <w:jc w:val="both"/>
+        <w:rPr>
+          <w:color w:val="000000"/>
+          <w:sz w:val="20"/>
+          <w:szCs w:val="20"/>
+        </w:rPr>
+      </w:pPr>
+      <w:r>
+        <w:rPr>
+          <w:color w:val="000000"/>
+          <w:sz w:val="20"/>
+          <w:szCs w:val="20"/>
+        </w:rPr>
+        <w:t xml:space="preserve">In 1996, the number of </w:t>
+      </w:r>
+      <w:proofErr w:type="spellStart"/>
+      <w:r>
+        <w:rPr>
+          <w:color w:val="000000"/>
+          <w:sz w:val="20"/>
+          <w:szCs w:val="20"/>
+        </w:rPr>
+        <w:t>Netusers</w:t>
+      </w:r>
+      <w:proofErr w:type="spellEnd"/>
+      <w:r>
+        <w:rPr>
+          <w:color w:val="000000"/>
+          <w:sz w:val="20"/>
+          <w:szCs w:val="20"/>
+        </w:rPr>
+        <w:t xml:space="preserve"> more than doubled, from 16 million in 1995 to 36 million.</w:t>
+      </w:r>
+      <w:r>
+        <w:rPr>
+          <w:color w:val="000000"/>
+          <w:sz w:val="20"/>
+          <w:szCs w:val="20"/>
+        </w:rPr>
+        <w:t xml:space="preserve"> </w:t>
+      </w:r>
+    </w:p>
+    <w:p>
+      <w:pPr>
+        <w:jc w:val="both"/>
+        <w:rPr>
+          <w:color w:val="000000"/>
+          <w:sz w:val="20"/>
+          <w:szCs w:val="20"/>
+        </w:rPr>
+      </w:pPr>
+      <w:r>
+        <w:rPr>
+          <w:color w:val="000000"/>
+          <w:sz w:val="20"/>
+          <w:szCs w:val="20"/>
+        </w:rPr>
+        <w:t xml:space="preserve">Larry Page and Sergey Brin, started to work on a search engine which they called </w:t>
+      </w:r>
+      <w:proofErr w:type="spellStart"/>
+      <w:r>
+        <w:rPr>
+          <w:color w:val="000000"/>
+          <w:sz w:val="20"/>
+          <w:szCs w:val="20"/>
+        </w:rPr>
+        <w:t>BackRub</w:t>
+      </w:r>
+      <w:proofErr w:type="spellEnd"/>
+      <w:r>
+        <w:rPr>
+          <w:color w:val="000000"/>
+          <w:sz w:val="20"/>
+          <w:szCs w:val="20"/>
+        </w:rPr>
+        <w:t>, as it was designed to analyze a ‘back link’ on the Web. Later they renamed their search engine Google, after googol, the term for the numeral 1 followed by 100 zeroes</w:t>
+      </w:r>
+      <w:r>
+        <w:rPr>
+          <w:color w:val="000000"/>
+          <w:sz w:val="20"/>
+          <w:szCs w:val="20"/>
+        </w:rPr>
+        <w:t>. They released their first version in August 1996.</w:t>
+      </w:r>
+    </w:p>
+    <w:p>
+      <w:pPr>
+        <w:jc w:val="both"/>
+        <w:rPr>
+          <w:color w:val="000000"/>
+          <w:sz w:val="20"/>
+          <w:szCs w:val="20"/>
+        </w:rPr>
+      </w:pPr>
+    </w:p>
+    <w:p>
+      <w:pPr>
+        <w:jc w:val="both"/>
+        <w:rPr>
+          <w:color w:val="000000"/>
+          <w:sz w:val="20"/>
+          <w:szCs w:val="20"/>
+        </w:rPr>
+      </w:pPr>
+    </w:p>
+    <w:p>
+      <w:pPr>
+        <w:jc w:val="both"/>
+        <w:rPr>
+          <w:rFonts w:cstheme="minorHAnsi"/>
+          <w:color w:val="000000"/>
+          <w:sz w:val="24"/>
+          <w:szCs w:val="24"/>
+        </w:rPr>
+      </w:pPr>
+      <w:r>
+        <w:rPr>
+          <w:rFonts w:cstheme="minorHAnsi"/>
+          <w:color w:val="000000"/>
+          <w:sz w:val="24"/>
+          <w:szCs w:val="24"/>
+        </w:rPr>
+        <w:lastRenderedPageBreak/>
+        <w:t xml:space="preserve">Social Networking </w:t>
+      </w:r>
+    </w:p>
+    <w:p>
+      <w:pPr>
+        <w:jc w:val="both"/>
+        <w:rPr>
+          <w:rFonts w:cstheme="minorHAnsi"/>
+          <w:color w:val="000000"/>
+          <w:sz w:val="24"/>
+          <w:szCs w:val="24"/>
+        </w:rPr>
+      </w:pPr>
+      <w:r>
+        <w:rPr>
+          <w:rFonts w:cstheme="minorHAnsi"/>
+          <w:color w:val="000000"/>
+          <w:sz w:val="24"/>
+          <w:szCs w:val="24"/>
+        </w:rPr>
+        <w:t xml:space="preserve">In July 2003 Myspace was founded by Tom Anderson and Chris </w:t>
+      </w:r>
+      <w:proofErr w:type="spellStart"/>
+      <w:r>
+        <w:rPr>
+          <w:rFonts w:cstheme="minorHAnsi"/>
+          <w:color w:val="000000"/>
+          <w:sz w:val="24"/>
+          <w:szCs w:val="24"/>
+        </w:rPr>
+        <w:t>DeWolfe</w:t>
+      </w:r>
+      <w:proofErr w:type="spellEnd"/>
+      <w:r>
+        <w:rPr>
+          <w:rFonts w:cstheme="minorHAnsi"/>
+          <w:color w:val="000000"/>
+          <w:sz w:val="24"/>
+          <w:szCs w:val="24"/>
+        </w:rPr>
+        <w:t xml:space="preserve">. </w:t>
+      </w:r>
+      <w:proofErr w:type="spellStart"/>
+      <w:r>
+        <w:rPr>
+          <w:rFonts w:cstheme="minorHAnsi"/>
+          <w:color w:val="000000"/>
+          <w:sz w:val="24"/>
+          <w:szCs w:val="24"/>
+        </w:rPr>
+        <w:t>MySpace</w:t>
+      </w:r>
+      <w:proofErr w:type="spellEnd"/>
+      <w:r>
+        <w:rPr>
+          <w:rFonts w:cstheme="minorHAnsi"/>
+          <w:color w:val="000000"/>
+          <w:sz w:val="24"/>
+          <w:szCs w:val="24"/>
+        </w:rPr>
+        <w:t xml:space="preserve"> allows members to create unique personal profiles online in order to find and communicate with old and new friends</w:t>
+      </w:r>
+      <w:r>
+        <w:rPr>
+          <w:rFonts w:cstheme="minorHAnsi"/>
+          <w:color w:val="000000"/>
+          <w:sz w:val="24"/>
+          <w:szCs w:val="24"/>
+        </w:rPr>
+        <w:t>.</w:t>
+      </w:r>
+    </w:p>
+    <w:p>
+      <w:pPr>
+        <w:jc w:val="both"/>
+        <w:rPr>
+          <w:rFonts w:cstheme="minorHAnsi"/>
+          <w:color w:val="000000"/>
+          <w:sz w:val="24"/>
+          <w:szCs w:val="24"/>
+        </w:rPr>
+      </w:pPr>
+      <w:r>
+        <w:rPr>
+          <w:rFonts w:cstheme="minorHAnsi"/>
+          <w:color w:val="000000"/>
+          <w:sz w:val="24"/>
+          <w:szCs w:val="24"/>
+        </w:rPr>
+        <w:t xml:space="preserve"> </w:t>
+      </w:r>
+      <w:r>
+        <w:rPr>
+          <w:rFonts w:cstheme="minorHAnsi"/>
+          <w:color w:val="000000"/>
+          <w:sz w:val="24"/>
+          <w:szCs w:val="24"/>
+        </w:rPr>
+        <w:t>Facebook. com was founded on February 4, 2004 by Mark Zuckerberg, Eduardo Saverin, Dustin Moskov</w:t>
+      </w:r>
+      <w:r>
+        <w:rPr>
+          <w:rFonts w:cstheme="minorHAnsi"/>
+          <w:color w:val="000000"/>
+          <w:sz w:val="24"/>
+          <w:szCs w:val="24"/>
+        </w:rPr>
+        <w:softHyphen/>
+        <w:t>itz and Chris Hughes (Carlson, 2010).</w:t>
+      </w:r>
+    </w:p>
+    <w:p>
+      <w:pPr>
+        <w:jc w:val="both"/>
+        <w:rPr>
+          <w:rFonts w:cstheme="minorHAnsi"/>
+          <w:color w:val="000000"/>
+          <w:sz w:val="24"/>
+          <w:szCs w:val="24"/>
+        </w:rPr>
+      </w:pPr>
+      <w:r>
+        <w:rPr>
+          <w:rFonts w:cstheme="minorHAnsi"/>
+          <w:color w:val="000000"/>
+          <w:sz w:val="24"/>
+          <w:szCs w:val="24"/>
+        </w:rPr>
+        <w:t>in 2006, the free social networking site Twitter was started by Jack Dorsey. Essentially, Twitter combines Short Code Messaging, SMS with a way to create social groups.</w:t>
+      </w:r>
+    </w:p>
+    <w:p>
+      <w:pPr>
+        <w:jc w:val="both"/>
+        <w:rPr>
+          <w:rFonts w:cstheme="minorHAnsi"/>
+          <w:color w:val="000000"/>
+          <w:sz w:val="24"/>
+          <w:szCs w:val="24"/>
+        </w:rPr>
+      </w:pPr>
+      <w:r>
+        <w:rPr>
+          <w:rFonts w:cstheme="minorHAnsi"/>
+          <w:color w:val="000000"/>
+          <w:sz w:val="24"/>
+          <w:szCs w:val="24"/>
+        </w:rPr>
+        <w:t xml:space="preserve">In 2005 </w:t>
+      </w:r>
+      <w:r>
+        <w:rPr>
+          <w:rFonts w:cstheme="minorHAnsi"/>
+          <w:color w:val="000000"/>
+          <w:sz w:val="24"/>
+          <w:szCs w:val="24"/>
+        </w:rPr>
+        <w:t xml:space="preserve">three former employees of </w:t>
+      </w:r>
+      <w:proofErr w:type="spellStart"/>
+      <w:r>
+        <w:rPr>
+          <w:rFonts w:cstheme="minorHAnsi"/>
+          <w:color w:val="000000"/>
+          <w:sz w:val="24"/>
+          <w:szCs w:val="24"/>
+        </w:rPr>
+        <w:t>Paypal</w:t>
+      </w:r>
+      <w:proofErr w:type="spellEnd"/>
+      <w:r>
+        <w:rPr>
+          <w:rFonts w:cstheme="minorHAnsi"/>
+          <w:color w:val="000000"/>
+          <w:sz w:val="24"/>
+          <w:szCs w:val="24"/>
+        </w:rPr>
+        <w:t>, Chad Hurley, Steve Chen and Jawed Karim created a video file sharing website called “YouTube.”</w:t>
+      </w:r>
+    </w:p>
+    <w:p>
+      <w:pPr>
+        <w:autoSpaceDE w:val="0"/>
+        <w:autoSpaceDN w:val="0"/>
+        <w:adjustRightInd w:val="0"/>
+        <w:spacing w:after="0" w:line="240" w:lineRule="auto"/>
+        <w:jc w:val="both"/>
+        <w:rPr>
+          <w:rFonts w:cstheme="minorHAnsi"/>
+          <w:color w:val="222222"/>
+          <w:sz w:val="24"/>
+          <w:szCs w:val="24"/>
+          <w:shd w:val="clear" w:color="auto" w:fill="FFFFFF"/>
+        </w:rPr>
+      </w:pPr>
+    </w:p>
+    <w:p>
+      <w:pPr>
+        <w:autoSpaceDE w:val="0"/>
+        <w:autoSpaceDN w:val="0"/>
+        <w:adjustRightInd w:val="0"/>
+        <w:spacing w:after="0" w:line="240" w:lineRule="auto"/>
+        <w:jc w:val="both"/>
+        <w:rPr>
+          <w:rFonts w:cstheme="minorHAnsi"/>
+          <w:color w:val="000001"/>
+          <w:sz w:val="24"/>
+          <w:szCs w:val="24"/>
+        </w:rPr>
+      </w:pPr>
+      <w:r>
+        <w:rPr>
+          <w:rFonts w:cstheme="minorHAnsi"/>
+          <w:color w:val="222222"/>
+          <w:sz w:val="24"/>
+          <w:szCs w:val="24"/>
+          <w:shd w:val="clear" w:color="auto" w:fill="FFFFFF"/>
+        </w:rPr>
+        <w:t xml:space="preserve">Telegram was founded in </w:t>
+      </w:r>
       <w:bookmarkStart w:id="0" w:name="_GoBack"/>
+      <w:r>
+        <w:rPr>
+          <w:rFonts w:cstheme="minorHAnsi"/>
+          <w:color w:val="000000"/>
+          <w:sz w:val="24"/>
+          <w:szCs w:val="24"/>
+          <w:shd w:val="clear" w:color="auto" w:fill="FFFFFF"/>
+        </w:rPr>
+        <w:t>March 2013</w:t>
+      </w:r>
+      <w:r>
+        <w:rPr>
+          <w:rFonts w:cstheme="minorHAnsi"/>
+          <w:color w:val="000000"/>
+          <w:sz w:val="24"/>
+          <w:szCs w:val="24"/>
+          <w:shd w:val="clear" w:color="auto" w:fill="FFFFFF"/>
+        </w:rPr>
+        <w:t xml:space="preserve"> by </w:t>
+      </w:r>
       <w:bookmarkEnd w:id="0"/>
-    </w:p>
+      <w:r>
+        <w:rPr>
+          <w:rFonts w:cstheme="minorHAnsi"/>
+          <w:color w:val="222222"/>
+          <w:sz w:val="24"/>
+          <w:szCs w:val="24"/>
+          <w:shd w:val="clear" w:color="auto" w:fill="FFFFFF"/>
+        </w:rPr>
+        <w:t xml:space="preserve">Pavel </w:t>
+      </w:r>
+      <w:proofErr w:type="spellStart"/>
+      <w:r>
+        <w:rPr>
+          <w:rFonts w:cstheme="minorHAnsi"/>
+          <w:color w:val="222222"/>
+          <w:sz w:val="24"/>
+          <w:szCs w:val="24"/>
+          <w:shd w:val="clear" w:color="auto" w:fill="FFFFFF"/>
+        </w:rPr>
+        <w:t>Durov</w:t>
+      </w:r>
+      <w:proofErr w:type="spellEnd"/>
+      <w:r>
+        <w:rPr>
+          <w:rFonts w:cstheme="minorHAnsi"/>
+          <w:color w:val="222222"/>
+          <w:sz w:val="24"/>
+          <w:szCs w:val="24"/>
+          <w:shd w:val="clear" w:color="auto" w:fill="FFFFFF"/>
+        </w:rPr>
+        <w:t> is the founder and majority owner of messaging app Telegram Messenger, which has more than 300 million users worldwide.</w:t>
+      </w:r>
+    </w:p>
+    <w:p/>
     <w:sectPr>
       <w:pgSz w:w="12240" w:h="15840"/>
       <w:pgMar w:top="1440" w:right="1440" w:bottom="1440" w:left="1440" w:header="720" w:footer="720" w:gutter="0"/>
@@ -910,6 +2527,16 @@
     <w:semiHidden/>
     <w:unhideWhenUsed/>
   </w:style>
+  <w:style w:type="character" w:customStyle="1" w:styleId="A6">
+    <w:name w:val="A6"/>
+    <w:uiPriority w:val="99"/>
+    <w:rsid w:val="00B731C9"/>
+    <w:rPr>
+      <w:color w:val="000000"/>
+      <w:sz w:val="11"/>
+      <w:szCs w:val="11"/>
+    </w:rPr>
+  </w:style>
 </w:styles>
 </file>
 

</xml_diff>